<commit_message>
Enviando todos Arquivos criados ou editados
</commit_message>
<xml_diff>
--- a/Comandos_Fundamentais_do_Github.docx
+++ b/Comandos_Fundamentais_do_Github.docx
@@ -37,15 +37,117 @@
     </w:p>
     <w:p>
       <w:r>
-        <w:t xml:space="preserve">Git </w:t>
-      </w:r>
-      <w:proofErr w:type="spellStart"/>
-      <w:r>
-        <w:t>init</w:t>
-      </w:r>
-      <w:proofErr w:type="spellEnd"/>
+        <w:t>Git init</w:t>
+      </w:r>
     </w:p>
     <w:p/>
+    <w:p>
+      <w:r>
+        <w:t xml:space="preserve">Adicionar </w:t>
+      </w:r>
+      <w:r>
+        <w:t xml:space="preserve">um </w:t>
+      </w:r>
+      <w:r>
+        <w:t>arquivo no repositório:</w:t>
+      </w:r>
+    </w:p>
+    <w:p>
+      <w:r>
+        <w:t>Git add “nome do arquivo”</w:t>
+      </w:r>
+    </w:p>
+    <w:p/>
+    <w:p>
+      <w:r>
+        <w:t>Adicionar vários arquivos no repositório:</w:t>
+      </w:r>
+    </w:p>
+    <w:p>
+      <w:r>
+        <w:t>Git add .</w:t>
+      </w:r>
+    </w:p>
+    <w:p>
+      <w:r>
+        <w:t xml:space="preserve"> </w:t>
+      </w:r>
+    </w:p>
+    <w:p>
+      <w:r>
+        <w:t xml:space="preserve">Adicionar comentário </w:t>
+      </w:r>
+      <w:r>
+        <w:t xml:space="preserve">em um </w:t>
+      </w:r>
+      <w:r>
+        <w:t>arquivo adicionado ao repositório:</w:t>
+      </w:r>
+    </w:p>
+    <w:p>
+      <w:r>
+        <w:t>Git  commit</w:t>
+      </w:r>
+      <w:r>
+        <w:t xml:space="preserve"> “nome do arquivo”</w:t>
+      </w:r>
+      <w:r>
+        <w:t xml:space="preserve"> </w:t>
+      </w:r>
+      <w:r>
+        <w:t xml:space="preserve"> -</w:t>
+      </w:r>
+      <w:r>
+        <w:t>m “</w:t>
+      </w:r>
+      <w:r>
+        <w:t>Estou enviando somente nome do arquivo</w:t>
+      </w:r>
+      <w:r>
+        <w:t>”</w:t>
+      </w:r>
+    </w:p>
+    <w:p/>
+    <w:p>
+      <w:r>
+        <w:t>Adicionar comentário único em todos arquivos que serão adicionados ao repositório:</w:t>
+      </w:r>
+    </w:p>
+    <w:p>
+      <w:r>
+        <w:t xml:space="preserve">Git commit </w:t>
+      </w:r>
+      <w:r>
+        <w:t xml:space="preserve">-a </w:t>
+      </w:r>
+      <w:r>
+        <w:t>-m “Estou enviando todos os arquivos”</w:t>
+      </w:r>
+    </w:p>
+    <w:p/>
+    <w:p>
+      <w:r>
+        <w:t>Git branch -m main</w:t>
+      </w:r>
+    </w:p>
+    <w:p>
+      <w:r>
+        <w:t>Git branch -m master</w:t>
+      </w:r>
+    </w:p>
+    <w:p/>
+    <w:p>
+      <w:r>
+        <w:t xml:space="preserve">Git Push -u origin master  </w:t>
+      </w:r>
+    </w:p>
+    <w:p>
+      <w:pPr>
+        <w:rPr>
+          <w:u w:val="single"/>
+        </w:rPr>
+      </w:pPr>
+    </w:p>
     <w:p>
       <w:pPr>
         <w:rPr>
@@ -461,6 +563,10 @@
   <w:style w:type="paragraph" w:default="1" w:styleId="Normal">
     <w:name w:val="Normal"/>
     <w:qFormat/>
+    <w:rsid w:val="00B049E8"/>
+    <w:pPr>
+      <w:spacing w:line="256" w:lineRule="auto"/>
+    </w:pPr>
   </w:style>
   <w:style w:type="character" w:default="1" w:styleId="Fontepargpadro">
     <w:name w:val="Default Paragraph Font"/>

</xml_diff>

<commit_message>
Mudando a fonte dos paragrafos da home
</commit_message>
<xml_diff>
--- a/Comandos_Fundamentais_do_Github.docx
+++ b/Comandos_Fundamentais_do_Github.docx
@@ -4,13 +4,8 @@
   <w:body>
     <w:p>
       <w:r>
-        <w:t xml:space="preserve">Comandos Fundamentais do </w:t>
-      </w:r>
-      <w:proofErr w:type="spellStart"/>
-      <w:r>
-        <w:t>GIt</w:t>
-      </w:r>
-      <w:proofErr w:type="spellEnd"/>
+        <w:t>Comandos Fundamentais do GIt</w:t>
+      </w:r>
     </w:p>
     <w:p/>
     <w:p>
@@ -19,19 +14,9 @@
       </w:r>
     </w:p>
     <w:p>
-      <w:proofErr w:type="spellStart"/>
-      <w:r>
-        <w:t>Git</w:t>
-      </w:r>
-      <w:proofErr w:type="spellEnd"/>
-      <w:r>
-        <w:t xml:space="preserve"> –</w:t>
-      </w:r>
-      <w:proofErr w:type="spellStart"/>
-      <w:r>
-        <w:t>version</w:t>
-      </w:r>
-      <w:proofErr w:type="spellEnd"/>
+      <w:r>
+        <w:t>Git –version</w:t>
+      </w:r>
     </w:p>
     <w:p/>
     <w:p>
@@ -40,13 +25,8 @@
       </w:r>
     </w:p>
     <w:p>
-      <w:proofErr w:type="spellStart"/>
-      <w:r>
-        <w:t>Git</w:t>
-      </w:r>
-      <w:proofErr w:type="spellEnd"/>
-      <w:r>
-        <w:t xml:space="preserve"> status</w:t>
+      <w:r>
+        <w:t>Git status</w:t>
       </w:r>
     </w:p>
     <w:p/>
@@ -56,114 +36,64 @@
       </w:r>
     </w:p>
     <w:p>
-      <w:proofErr w:type="spellStart"/>
-      <w:r>
-        <w:t>Git</w:t>
-      </w:r>
-      <w:proofErr w:type="spellEnd"/>
+      <w:r>
+        <w:t>Git init</w:t>
+      </w:r>
+    </w:p>
+    <w:p/>
+    <w:p>
+      <w:r>
+        <w:t xml:space="preserve">Adicionar </w:t>
+      </w:r>
+      <w:r>
+        <w:t xml:space="preserve">um </w:t>
+      </w:r>
+      <w:r>
+        <w:t>arquivo no repositório:</w:t>
+      </w:r>
+    </w:p>
+    <w:p>
+      <w:r>
+        <w:t>Git add “nome do arquivo”</w:t>
+      </w:r>
+    </w:p>
+    <w:p/>
+    <w:p>
+      <w:r>
+        <w:t>Adicionar vários arquivos no repositório:</w:t>
+      </w:r>
+    </w:p>
+    <w:p>
+      <w:r>
+        <w:t>Git add .</w:t>
+      </w:r>
+    </w:p>
+    <w:p>
       <w:r>
         <w:t xml:space="preserve"> </w:t>
       </w:r>
-      <w:proofErr w:type="spellStart"/>
-      <w:r>
-        <w:t>init</w:t>
-      </w:r>
-      <w:proofErr w:type="spellEnd"/>
-    </w:p>
-    <w:p/>
-    <w:p>
-      <w:r>
-        <w:t xml:space="preserve">Adicionar </w:t>
-      </w:r>
-      <w:r>
-        <w:t xml:space="preserve">um </w:t>
-      </w:r>
-      <w:r>
-        <w:t>arquivo no repositório:</w:t>
-      </w:r>
-    </w:p>
-    <w:p>
-      <w:proofErr w:type="spellStart"/>
-      <w:r>
-        <w:t>Git</w:t>
-      </w:r>
-      <w:proofErr w:type="spellEnd"/>
+    </w:p>
+    <w:p>
+      <w:r>
+        <w:t xml:space="preserve">Adicionar comentário </w:t>
+      </w:r>
+      <w:r>
+        <w:t xml:space="preserve">em um </w:t>
+      </w:r>
+      <w:r>
+        <w:t>arquivo adicionado ao repositório:</w:t>
+      </w:r>
+    </w:p>
+    <w:p>
+      <w:r>
+        <w:t>Git  commit</w:t>
+      </w:r>
+      <w:r>
+        <w:t xml:space="preserve"> “nome do arquivo”</w:t>
+      </w:r>
       <w:r>
         <w:t xml:space="preserve"> </w:t>
       </w:r>
-      <w:proofErr w:type="spellStart"/>
-      <w:r>
-        <w:t>add</w:t>
-      </w:r>
-      <w:proofErr w:type="spellEnd"/>
-      <w:r>
-        <w:t xml:space="preserve"> “nome do arquivo”</w:t>
-      </w:r>
-    </w:p>
-    <w:p/>
-    <w:p>
-      <w:r>
-        <w:t>Adicionar vários arquivos no repositório:</w:t>
-      </w:r>
-    </w:p>
-    <w:p>
-      <w:proofErr w:type="spellStart"/>
-      <w:r>
-        <w:t>Git</w:t>
-      </w:r>
-      <w:proofErr w:type="spellEnd"/>
-      <w:r>
-        <w:t xml:space="preserve"> </w:t>
-      </w:r>
-      <w:proofErr w:type="spellStart"/>
-      <w:proofErr w:type="gramStart"/>
-      <w:r>
-        <w:t>add</w:t>
-      </w:r>
-      <w:proofErr w:type="spellEnd"/>
-      <w:r>
-        <w:t xml:space="preserve"> .</w:t>
-      </w:r>
-      <w:proofErr w:type="gramEnd"/>
-    </w:p>
-    <w:p>
-      <w:r>
-        <w:t xml:space="preserve"> </w:t>
-      </w:r>
-    </w:p>
-    <w:p>
-      <w:r>
-        <w:t xml:space="preserve">Adicionar comentário </w:t>
-      </w:r>
-      <w:r>
-        <w:t xml:space="preserve">em um </w:t>
-      </w:r>
-      <w:r>
-        <w:t>arquivo adicionado ao repositório:</w:t>
-      </w:r>
-    </w:p>
-    <w:p>
-      <w:proofErr w:type="spellStart"/>
-      <w:proofErr w:type="gramStart"/>
-      <w:r>
-        <w:t>Git</w:t>
-      </w:r>
-      <w:proofErr w:type="spellEnd"/>
-      <w:r>
-        <w:t xml:space="preserve">  </w:t>
-      </w:r>
-      <w:proofErr w:type="spellStart"/>
-      <w:r>
-        <w:t>commit</w:t>
-      </w:r>
-      <w:proofErr w:type="spellEnd"/>
-      <w:proofErr w:type="gramEnd"/>
-      <w:r>
-        <w:t xml:space="preserve"> “nome do arquivo”</w:t>
-      </w:r>
-      <w:r>
-        <w:t xml:space="preserve"> </w:t>
-      </w:r>
       <w:r>
         <w:t xml:space="preserve"> -</w:t>
       </w:r>
@@ -184,21 +114,8 @@
       </w:r>
     </w:p>
     <w:p>
-      <w:proofErr w:type="spellStart"/>
-      <w:r>
-        <w:t>Git</w:t>
-      </w:r>
-      <w:proofErr w:type="spellEnd"/>
-      <w:r>
-        <w:t xml:space="preserve"> </w:t>
-      </w:r>
-      <w:proofErr w:type="spellStart"/>
-      <w:r>
-        <w:t>commit</w:t>
-      </w:r>
-      <w:proofErr w:type="spellEnd"/>
-      <w:r>
-        <w:t xml:space="preserve"> </w:t>
+      <w:r>
+        <w:t xml:space="preserve">Git commit </w:t>
       </w:r>
       <w:r>
         <w:t xml:space="preserve">-a </w:t>
@@ -210,33 +127,12 @@
     <w:p/>
     <w:p>
       <w:r>
-        <w:t xml:space="preserve">Enviar arquivos para servidor do </w:t>
-      </w:r>
-      <w:proofErr w:type="spellStart"/>
-      <w:r>
-        <w:t>Git</w:t>
-      </w:r>
-      <w:proofErr w:type="spellEnd"/>
-      <w:r>
-        <w:t>:</w:t>
-      </w:r>
-    </w:p>
-    <w:p>
-      <w:proofErr w:type="spellStart"/>
-      <w:r>
-        <w:t>Git</w:t>
-      </w:r>
-      <w:proofErr w:type="spellEnd"/>
-      <w:r>
-        <w:t xml:space="preserve"> </w:t>
-      </w:r>
-      <w:proofErr w:type="spellStart"/>
-      <w:r>
-        <w:t>Push</w:t>
-      </w:r>
-      <w:proofErr w:type="spellEnd"/>
-      <w:r>
-        <w:t xml:space="preserve"> </w:t>
+        <w:t>Enviar arquivos para servidor do Git:</w:t>
+      </w:r>
+    </w:p>
+    <w:p>
+      <w:r>
+        <w:t xml:space="preserve">Git Push </w:t>
       </w:r>
     </w:p>
     <w:p/>
@@ -246,19 +142,9 @@
       </w:r>
     </w:p>
     <w:p>
-      <w:proofErr w:type="spellStart"/>
-      <w:r>
-        <w:t>Git</w:t>
-      </w:r>
-      <w:proofErr w:type="spellEnd"/>
-      <w:r>
-        <w:t xml:space="preserve"> </w:t>
-      </w:r>
-      <w:proofErr w:type="spellStart"/>
-      <w:r>
-        <w:t>pull</w:t>
-      </w:r>
-      <w:proofErr w:type="spellEnd"/>
+      <w:r>
+        <w:t>Git pull</w:t>
+      </w:r>
     </w:p>
     <w:p/>
     <w:p>
@@ -267,13 +153,8 @@
       </w:r>
     </w:p>
     <w:p>
-      <w:proofErr w:type="spellStart"/>
-      <w:r>
-        <w:t>Git</w:t>
-      </w:r>
-      <w:proofErr w:type="spellEnd"/>
-      <w:r>
-        <w:t xml:space="preserve"> clone </w:t>
+      <w:r>
+        <w:t xml:space="preserve">Git clone </w:t>
       </w:r>
       <w:hyperlink r:id="rId4" w:history="1">
         <w:r>
@@ -291,21 +172,8 @@
       </w:r>
     </w:p>
     <w:p>
-      <w:proofErr w:type="spellStart"/>
-      <w:r>
-        <w:t>Git</w:t>
-      </w:r>
-      <w:proofErr w:type="spellEnd"/>
-      <w:r>
-        <w:t xml:space="preserve"> </w:t>
-      </w:r>
-      <w:proofErr w:type="spellStart"/>
-      <w:r>
-        <w:t>rm</w:t>
-      </w:r>
-      <w:proofErr w:type="spellEnd"/>
-      <w:r>
-        <w:t xml:space="preserve"> “nome do arquivo”</w:t>
+      <w:r>
+        <w:t>Git rm “nome do arquivo”</w:t>
       </w:r>
     </w:p>
     <w:p/>
@@ -315,13 +183,8 @@
       </w:r>
     </w:p>
     <w:p>
-      <w:proofErr w:type="spellStart"/>
-      <w:r>
-        <w:t>Git</w:t>
-      </w:r>
-      <w:proofErr w:type="spellEnd"/>
-      <w:r>
-        <w:t xml:space="preserve"> log</w:t>
+      <w:r>
+        <w:t>Git log</w:t>
       </w:r>
     </w:p>
     <w:p>
@@ -337,24 +200,11 @@
       </w:r>
     </w:p>
     <w:p>
-      <w:proofErr w:type="spellStart"/>
-      <w:r>
-        <w:t>Git</w:t>
-      </w:r>
-      <w:proofErr w:type="spellEnd"/>
-      <w:r>
-        <w:t xml:space="preserve"> </w:t>
-      </w:r>
-      <w:proofErr w:type="spellStart"/>
-      <w:r>
-        <w:t>mv</w:t>
-      </w:r>
-      <w:proofErr w:type="spellEnd"/>
-      <w:r>
-        <w:t xml:space="preserve"> </w:t>
-      </w:r>
-      <w:r>
-        <w:t>“nome do arquivo” “pasta/nome arquivo”</w:t>
+      <w:r>
+        <w:t>Git mv</w:t>
+      </w:r>
+      <w:r>
+        <w:t xml:space="preserve"> “nome do arquivo” “pasta/nome arquivo”</w:t>
       </w:r>
     </w:p>
     <w:p>
@@ -373,89 +223,38 @@
       </w:r>
     </w:p>
     <w:p>
-      <w:proofErr w:type="spellStart"/>
-      <w:r>
-        <w:t>Git</w:t>
-      </w:r>
-      <w:proofErr w:type="spellEnd"/>
-      <w:r>
-        <w:t xml:space="preserve"> </w:t>
-      </w:r>
-      <w:proofErr w:type="spellStart"/>
-      <w:r>
-        <w:t>mv</w:t>
-      </w:r>
-      <w:proofErr w:type="spellEnd"/>
+      <w:r>
+        <w:t>Git mv</w:t>
+      </w:r>
       <w:r>
         <w:t xml:space="preserve"> “nome do arquivo” “pasta/nome arquivo”</w:t>
       </w:r>
     </w:p>
     <w:p/>
     <w:p>
-      <w:proofErr w:type="spellStart"/>
-      <w:r>
-        <w:t>Git</w:t>
-      </w:r>
-      <w:proofErr w:type="spellEnd"/>
-      <w:r>
-        <w:t xml:space="preserve"> </w:t>
-      </w:r>
-      <w:proofErr w:type="spellStart"/>
-      <w:r>
-        <w:t>branch</w:t>
-      </w:r>
-      <w:proofErr w:type="spellEnd"/>
-      <w:r>
-        <w:t xml:space="preserve"> -m </w:t>
-      </w:r>
-      <w:proofErr w:type="spellStart"/>
-      <w:r>
-        <w:t>main</w:t>
-      </w:r>
-      <w:proofErr w:type="spellEnd"/>
-    </w:p>
-    <w:p>
-      <w:proofErr w:type="spellStart"/>
-      <w:r>
-        <w:t>Git</w:t>
-      </w:r>
-      <w:proofErr w:type="spellEnd"/>
-      <w:r>
-        <w:t xml:space="preserve"> </w:t>
-      </w:r>
-      <w:proofErr w:type="spellStart"/>
-      <w:r>
-        <w:t>branch</w:t>
-      </w:r>
-      <w:proofErr w:type="spellEnd"/>
-      <w:r>
-        <w:t xml:space="preserve"> -m master</w:t>
-      </w:r>
-    </w:p>
-    <w:p>
-      <w:proofErr w:type="spellStart"/>
-      <w:r>
-        <w:t>Git</w:t>
-      </w:r>
-      <w:proofErr w:type="spellEnd"/>
-      <w:r>
-        <w:t xml:space="preserve"> </w:t>
-      </w:r>
-      <w:proofErr w:type="spellStart"/>
-      <w:r>
-        <w:t>Push</w:t>
-      </w:r>
-      <w:proofErr w:type="spellEnd"/>
-      <w:r>
-        <w:t xml:space="preserve"> -u </w:t>
-      </w:r>
-      <w:proofErr w:type="spellStart"/>
-      <w:r>
-        <w:t>origin</w:t>
-      </w:r>
-      <w:proofErr w:type="spellEnd"/>
-      <w:r>
-        <w:t xml:space="preserve"> master  </w:t>
+      <w:r>
+        <w:t>Defazer alterações no arquivo:</w:t>
+      </w:r>
+    </w:p>
+    <w:p>
+      <w:r>
+        <w:t>Git checkout “nome do arquivo”</w:t>
+      </w:r>
+    </w:p>
+    <w:p/>
+    <w:p>
+      <w:r>
+        <w:t>Git branch -m main</w:t>
+      </w:r>
+    </w:p>
+    <w:p>
+      <w:r>
+        <w:t>Git branch -m master</w:t>
+      </w:r>
+    </w:p>
+    <w:p>
+      <w:r>
+        <w:t xml:space="preserve">Git Push -u origin master  </w:t>
       </w:r>
     </w:p>
     <w:p>

</xml_diff>

<commit_message>
Terminando Primeira Section de Git
</commit_message>
<xml_diff>
--- a/Comandos_Fundamentais_do_Github.docx
+++ b/Comandos_Fundamentais_do_Github.docx
@@ -236,11 +236,49 @@
       </w:r>
       <w:proofErr w:type="spellEnd"/>
       <w:r>
-        <w:t xml:space="preserve"> </w:t>
+        <w:t xml:space="preserve"> -u </w:t>
+      </w:r>
+      <w:proofErr w:type="spellStart"/>
+      <w:r>
+        <w:t>origin</w:t>
+      </w:r>
+      <w:proofErr w:type="spellEnd"/>
+      <w:r>
+        <w:t xml:space="preserve"> master  </w:t>
+      </w:r>
+      <w:r>
+        <w:t xml:space="preserve"> para primeira vez que for enviar</w:t>
       </w:r>
     </w:p>
     <w:p/>
     <w:p>
+      <w:proofErr w:type="spellStart"/>
+      <w:r>
+        <w:t>Git</w:t>
+      </w:r>
+      <w:proofErr w:type="spellEnd"/>
+      <w:r>
+        <w:t xml:space="preserve"> </w:t>
+      </w:r>
+      <w:proofErr w:type="spellStart"/>
+      <w:proofErr w:type="gramStart"/>
+      <w:r>
+        <w:t>Push</w:t>
+      </w:r>
+      <w:proofErr w:type="spellEnd"/>
+      <w:r>
+        <w:t xml:space="preserve"> </w:t>
+      </w:r>
+      <w:r>
+        <w:t xml:space="preserve"> para</w:t>
+      </w:r>
+      <w:proofErr w:type="gramEnd"/>
+      <w:r>
+        <w:t xml:space="preserve"> demais vezes que for enviar</w:t>
+      </w:r>
+    </w:p>
+    <w:p/>
+    <w:p>
       <w:r>
         <w:t>Receber mudanças que foram feitas no repositório:</w:t>
       </w:r>
@@ -263,6 +301,7 @@
     <w:p/>
     <w:p>
       <w:r>
+        <w:lastRenderedPageBreak/>
         <w:t>Clonar o Repositório:</w:t>
       </w:r>
     </w:p>
@@ -286,7 +325,6 @@
     </w:p>
     <w:p>
       <w:r>
-        <w:lastRenderedPageBreak/>
         <w:t>Remover arquivos do repositório:</w:t>
       </w:r>
     </w:p>
@@ -387,6 +425,26 @@
         <w:t xml:space="preserve"> “nome do arquivo” “pasta/nome arquivo”</w:t>
       </w:r>
     </w:p>
+    <w:p>
+      <w:proofErr w:type="spellStart"/>
+      <w:r>
+        <w:t>Defazer</w:t>
+      </w:r>
+      <w:proofErr w:type="spellEnd"/>
+      <w:r>
+        <w:t xml:space="preserve"> alterações no arquivo:</w:t>
+      </w:r>
+    </w:p>
+    <w:p>
+      <w:proofErr w:type="spellStart"/>
+      <w:r>
+        <w:t>Git</w:t>
+      </w:r>
+      <w:proofErr w:type="spellEnd"/>
+      <w:r>
+        <w:t xml:space="preserve"> checkout “nome do arquivo”</w:t>
+      </w:r>
+    </w:p>
     <w:p/>
     <w:p>
       <w:r>
@@ -425,48 +483,67 @@
       </w:r>
       <w:proofErr w:type="spellStart"/>
       <w:r>
-        <w:t>gitignor</w:t>
-      </w:r>
-      <w:r>
-        <w:t>e</w:t>
+        <w:t>gitignore</w:t>
       </w:r>
       <w:proofErr w:type="spellEnd"/>
     </w:p>
     <w:p/>
     <w:p>
-      <w:proofErr w:type="spellStart"/>
-      <w:r>
-        <w:t>Defazer</w:t>
-      </w:r>
-      <w:proofErr w:type="spellEnd"/>
-      <w:r>
-        <w:t xml:space="preserve"> alterações no arquivo:</w:t>
-      </w:r>
-    </w:p>
-    <w:p>
-      <w:proofErr w:type="spellStart"/>
-      <w:r>
-        <w:t>Git</w:t>
-      </w:r>
-      <w:proofErr w:type="spellEnd"/>
-      <w:r>
-        <w:t xml:space="preserve"> checkout “nome do arquivo”</w:t>
-      </w:r>
-    </w:p>
-    <w:p>
-      <w:proofErr w:type="spellStart"/>
-      <w:r>
-        <w:t>Git</w:t>
-      </w:r>
-      <w:proofErr w:type="spellEnd"/>
-      <w:r>
-        <w:t xml:space="preserve"> </w:t>
+      <w:r>
+        <w:t xml:space="preserve">Resetar mudanças que já foram feitas no </w:t>
       </w:r>
       <w:proofErr w:type="spellStart"/>
       <w:r>
         <w:t>branch</w:t>
       </w:r>
       <w:proofErr w:type="spellEnd"/>
+    </w:p>
+    <w:p>
+      <w:proofErr w:type="spellStart"/>
+      <w:r>
+        <w:t>Git</w:t>
+      </w:r>
+      <w:proofErr w:type="spellEnd"/>
+      <w:r>
+        <w:t xml:space="preserve"> </w:t>
+      </w:r>
+      <w:proofErr w:type="gramStart"/>
+      <w:r>
+        <w:t>reset  --</w:t>
+      </w:r>
+      <w:proofErr w:type="gramEnd"/>
+      <w:r>
+        <w:t xml:space="preserve">hard </w:t>
+      </w:r>
+      <w:proofErr w:type="spellStart"/>
+      <w:r>
+        <w:t>origin</w:t>
+      </w:r>
+      <w:proofErr w:type="spellEnd"/>
+      <w:r>
+        <w:t>/</w:t>
+      </w:r>
+      <w:proofErr w:type="spellStart"/>
+      <w:r>
+        <w:t>main</w:t>
+      </w:r>
+      <w:proofErr w:type="spellEnd"/>
+    </w:p>
+    <w:p/>
+    <w:p>
+      <w:proofErr w:type="spellStart"/>
+      <w:r>
+        <w:t>Git</w:t>
+      </w:r>
+      <w:proofErr w:type="spellEnd"/>
+      <w:r>
+        <w:t xml:space="preserve"> </w:t>
+      </w:r>
+      <w:proofErr w:type="spellStart"/>
+      <w:r>
+        <w:t>branch</w:t>
+      </w:r>
+      <w:proofErr w:type="spellEnd"/>
       <w:r>
         <w:t xml:space="preserve"> -m </w:t>
       </w:r>
@@ -477,6 +554,13 @@
       <w:proofErr w:type="spellEnd"/>
     </w:p>
     <w:p>
+      <w:pPr>
+        <w:rPr>
+          <w:u w:val="single"/>
+        </w:rPr>
+      </w:pPr>
+    </w:p>
+    <w:p>
       <w:proofErr w:type="spellStart"/>
       <w:r>
         <w:t>Git</w:t>
@@ -492,32 +576,6 @@
       <w:proofErr w:type="spellEnd"/>
       <w:r>
         <w:t xml:space="preserve"> -m master</w:t>
-      </w:r>
-    </w:p>
-    <w:p>
-      <w:proofErr w:type="spellStart"/>
-      <w:r>
-        <w:t>Git</w:t>
-      </w:r>
-      <w:proofErr w:type="spellEnd"/>
-      <w:r>
-        <w:t xml:space="preserve"> </w:t>
-      </w:r>
-      <w:proofErr w:type="spellStart"/>
-      <w:r>
-        <w:t>Push</w:t>
-      </w:r>
-      <w:proofErr w:type="spellEnd"/>
-      <w:r>
-        <w:t xml:space="preserve"> -u </w:t>
-      </w:r>
-      <w:proofErr w:type="spellStart"/>
-      <w:r>
-        <w:t>origin</w:t>
-      </w:r>
-      <w:proofErr w:type="spellEnd"/>
-      <w:r>
-        <w:t xml:space="preserve"> master  </w:t>
       </w:r>
     </w:p>
     <w:p>

</xml_diff>

<commit_message>
Atualizando docx do git
</commit_message>
<xml_diff>
--- a/Comandos_Fundamentais_do_Github.docx
+++ b/Comandos_Fundamentais_do_Github.docx
@@ -244,10 +244,7 @@
       </w:r>
       <w:proofErr w:type="spellEnd"/>
       <w:r>
-        <w:t xml:space="preserve"> master  </w:t>
-      </w:r>
-      <w:r>
-        <w:t xml:space="preserve"> para primeira vez que for enviar</w:t>
+        <w:t xml:space="preserve"> master   para primeira vez que for enviar</w:t>
       </w:r>
     </w:p>
     <w:p/>
@@ -531,13 +528,37 @@
     </w:p>
     <w:p/>
     <w:p>
-      <w:proofErr w:type="spellStart"/>
-      <w:r>
-        <w:t>Git</w:t>
-      </w:r>
-      <w:proofErr w:type="spellEnd"/>
-      <w:r>
-        <w:t xml:space="preserve"> </w:t>
+      <w:r>
+        <w:t xml:space="preserve">O que é uma </w:t>
+      </w:r>
+      <w:proofErr w:type="spellStart"/>
+      <w:r>
+        <w:t>Branch</w:t>
+      </w:r>
+      <w:proofErr w:type="spellEnd"/>
+      <w:r>
+        <w:t>?</w:t>
+      </w:r>
+    </w:p>
+    <w:p>
+      <w:r>
+        <w:t xml:space="preserve">Serve para separar código fonte (master) de uma versão que pode ser alterada, </w:t>
+      </w:r>
+      <w:proofErr w:type="spellStart"/>
+      <w:r>
+        <w:t>Branch</w:t>
+      </w:r>
+      <w:proofErr w:type="spellEnd"/>
+      <w:r>
+        <w:t xml:space="preserve"> conhecido como uma ramificação de um </w:t>
+      </w:r>
+      <w:proofErr w:type="spellStart"/>
+      <w:r>
+        <w:t>projejo</w:t>
+      </w:r>
+      <w:proofErr w:type="spellEnd"/>
+      <w:r>
+        <w:t xml:space="preserve">, separando as versões dos projetos a partir de um </w:t>
       </w:r>
       <w:proofErr w:type="spellStart"/>
       <w:r>
@@ -545,13 +566,713 @@
       </w:r>
       <w:proofErr w:type="spellEnd"/>
       <w:r>
-        <w:t xml:space="preserve"> -m </w:t>
-      </w:r>
-      <w:proofErr w:type="spellStart"/>
-      <w:r>
-        <w:t>main</w:t>
-      </w:r>
-      <w:proofErr w:type="spellEnd"/>
+        <w:t xml:space="preserve"> master. Quando o projeto é iniciado e criado a </w:t>
+      </w:r>
+      <w:proofErr w:type="spellStart"/>
+      <w:r>
+        <w:t>branch</w:t>
+      </w:r>
+      <w:proofErr w:type="spellEnd"/>
+      <w:r>
+        <w:t xml:space="preserve"> master. Após a finalização das alterações feita em cada </w:t>
+      </w:r>
+      <w:proofErr w:type="spellStart"/>
+      <w:r>
+        <w:t>branch</w:t>
+      </w:r>
+      <w:proofErr w:type="spellEnd"/>
+      <w:r>
+        <w:t>, são unidos para ter um código-fonte final.</w:t>
+      </w:r>
+    </w:p>
+    <w:p/>
+    <w:p/>
+    <w:p/>
+    <w:p/>
+    <w:p>
+      <w:r>
+        <w:lastRenderedPageBreak/>
+        <w:t xml:space="preserve">Visualizar os </w:t>
+      </w:r>
+      <w:proofErr w:type="spellStart"/>
+      <w:r>
+        <w:t>branchs</w:t>
+      </w:r>
+      <w:proofErr w:type="spellEnd"/>
+      <w:r>
+        <w:t xml:space="preserve"> disponíveis </w:t>
+      </w:r>
+    </w:p>
+    <w:p>
+      <w:proofErr w:type="spellStart"/>
+      <w:r>
+        <w:t>Git</w:t>
+      </w:r>
+      <w:proofErr w:type="spellEnd"/>
+      <w:r>
+        <w:t xml:space="preserve"> </w:t>
+      </w:r>
+      <w:proofErr w:type="spellStart"/>
+      <w:r>
+        <w:t>branch</w:t>
+      </w:r>
+      <w:proofErr w:type="spellEnd"/>
+      <w:r>
+        <w:t xml:space="preserve"> </w:t>
+      </w:r>
+    </w:p>
+    <w:p>
+      <w:r>
+        <w:t xml:space="preserve">Para criar um </w:t>
+      </w:r>
+      <w:proofErr w:type="spellStart"/>
+      <w:r>
+        <w:t>branch</w:t>
+      </w:r>
+      <w:proofErr w:type="spellEnd"/>
+    </w:p>
+    <w:p>
+      <w:proofErr w:type="spellStart"/>
+      <w:r>
+        <w:t>Git</w:t>
+      </w:r>
+      <w:proofErr w:type="spellEnd"/>
+      <w:r>
+        <w:t xml:space="preserve"> </w:t>
+      </w:r>
+      <w:proofErr w:type="spellStart"/>
+      <w:r>
+        <w:t>branch</w:t>
+      </w:r>
+      <w:proofErr w:type="spellEnd"/>
+      <w:r>
+        <w:t xml:space="preserve"> “nome”</w:t>
+      </w:r>
+    </w:p>
+    <w:p/>
+    <w:p>
+      <w:r>
+        <w:t xml:space="preserve">Toda vez que for criada uma </w:t>
+      </w:r>
+      <w:proofErr w:type="spellStart"/>
+      <w:r>
+        <w:rPr>
+          <w:u w:val="single"/>
+        </w:rPr>
+        <w:t>branch</w:t>
+      </w:r>
+      <w:proofErr w:type="spellEnd"/>
+      <w:r>
+        <w:t xml:space="preserve"> nova, tem que ser necessário ser criada da master</w:t>
+      </w:r>
+      <w:r>
+        <w:t xml:space="preserve"> pois criar uma segunda </w:t>
+      </w:r>
+      <w:proofErr w:type="spellStart"/>
+      <w:r>
+        <w:t>branch</w:t>
+      </w:r>
+      <w:proofErr w:type="spellEnd"/>
+      <w:r>
+        <w:t xml:space="preserve"> da </w:t>
+      </w:r>
+      <w:proofErr w:type="spellStart"/>
+      <w:r>
+        <w:t>branch</w:t>
+      </w:r>
+      <w:proofErr w:type="spellEnd"/>
+      <w:r>
+        <w:t xml:space="preserve"> primaria não </w:t>
+      </w:r>
+      <w:proofErr w:type="gramStart"/>
+      <w:r>
+        <w:t>e</w:t>
+      </w:r>
+      <w:proofErr w:type="gramEnd"/>
+      <w:r>
+        <w:t xml:space="preserve"> o correto pelas pratica de um dev.</w:t>
+      </w:r>
+    </w:p>
+    <w:p/>
+    <w:p>
+      <w:r>
+        <w:t xml:space="preserve">Deletando </w:t>
+      </w:r>
+      <w:proofErr w:type="spellStart"/>
+      <w:r>
+        <w:t>Branch</w:t>
+      </w:r>
+      <w:proofErr w:type="spellEnd"/>
+    </w:p>
+    <w:p>
+      <w:proofErr w:type="spellStart"/>
+      <w:r>
+        <w:t>Git</w:t>
+      </w:r>
+      <w:proofErr w:type="spellEnd"/>
+      <w:r>
+        <w:t xml:space="preserve"> </w:t>
+      </w:r>
+      <w:proofErr w:type="spellStart"/>
+      <w:r>
+        <w:t>branch</w:t>
+      </w:r>
+      <w:proofErr w:type="spellEnd"/>
+      <w:r>
+        <w:t xml:space="preserve"> -d </w:t>
+      </w:r>
+      <w:r>
+        <w:t xml:space="preserve">“nome da </w:t>
+      </w:r>
+      <w:proofErr w:type="spellStart"/>
+      <w:proofErr w:type="gramStart"/>
+      <w:r>
+        <w:t>branch</w:t>
+      </w:r>
+      <w:proofErr w:type="spellEnd"/>
+      <w:r>
+        <w:t xml:space="preserve">”  </w:t>
+      </w:r>
+      <w:r>
+        <w:t>ou</w:t>
+      </w:r>
+      <w:proofErr w:type="gramEnd"/>
+      <w:r>
+        <w:t xml:space="preserve"> –delete </w:t>
+      </w:r>
+    </w:p>
+    <w:p/>
+    <w:p>
+      <w:r>
+        <w:t xml:space="preserve">Não e comum deletar um </w:t>
+      </w:r>
+      <w:proofErr w:type="spellStart"/>
+      <w:r>
+        <w:t>branch</w:t>
+      </w:r>
+      <w:proofErr w:type="spellEnd"/>
+      <w:r>
+        <w:t xml:space="preserve">, normalmente é guardado o histórico do projeto, geralmente usa o delete quando o </w:t>
+      </w:r>
+      <w:proofErr w:type="spellStart"/>
+      <w:r>
+        <w:t>branch</w:t>
+      </w:r>
+      <w:proofErr w:type="spellEnd"/>
+      <w:r>
+        <w:t xml:space="preserve"> foi </w:t>
+      </w:r>
+      <w:proofErr w:type="gramStart"/>
+      <w:r>
+        <w:t>criado  errado</w:t>
+      </w:r>
+      <w:proofErr w:type="gramEnd"/>
+      <w:r>
+        <w:t>.</w:t>
+      </w:r>
+    </w:p>
+    <w:p/>
+    <w:p>
+      <w:r>
+        <w:t xml:space="preserve">Como mudar de </w:t>
+      </w:r>
+      <w:proofErr w:type="spellStart"/>
+      <w:r>
+        <w:t>branch</w:t>
+      </w:r>
+      <w:proofErr w:type="spellEnd"/>
+    </w:p>
+    <w:p>
+      <w:proofErr w:type="spellStart"/>
+      <w:r>
+        <w:t>Git</w:t>
+      </w:r>
+      <w:proofErr w:type="spellEnd"/>
+      <w:r>
+        <w:t xml:space="preserve"> checkout -b “nome”</w:t>
+      </w:r>
+    </w:p>
+    <w:p/>
+    <w:p>
+      <w:r>
+        <w:t xml:space="preserve">Alterando o </w:t>
+      </w:r>
+      <w:proofErr w:type="spellStart"/>
+      <w:r>
+        <w:t>branch</w:t>
+      </w:r>
+      <w:proofErr w:type="spellEnd"/>
+      <w:r>
+        <w:t xml:space="preserve"> podemos levar alterações que não foram </w:t>
+      </w:r>
+      <w:proofErr w:type="spellStart"/>
+      <w:r>
+        <w:t>commitadas</w:t>
+      </w:r>
+      <w:proofErr w:type="spellEnd"/>
+      <w:r>
+        <w:t xml:space="preserve"> junto, TOME CUIDADO!</w:t>
+      </w:r>
+    </w:p>
+    <w:p/>
+    <w:p>
+      <w:r>
+        <w:t xml:space="preserve">Como unir as </w:t>
+      </w:r>
+      <w:proofErr w:type="spellStart"/>
+      <w:r>
+        <w:t>branches</w:t>
+      </w:r>
+      <w:proofErr w:type="spellEnd"/>
+    </w:p>
+    <w:p>
+      <w:proofErr w:type="spellStart"/>
+      <w:r>
+        <w:t>Git</w:t>
+      </w:r>
+      <w:proofErr w:type="spellEnd"/>
+      <w:r>
+        <w:t xml:space="preserve"> merge “nome da </w:t>
+      </w:r>
+      <w:proofErr w:type="spellStart"/>
+      <w:r>
+        <w:t>branch</w:t>
+      </w:r>
+      <w:proofErr w:type="spellEnd"/>
+      <w:r>
+        <w:t>”</w:t>
+      </w:r>
+    </w:p>
+    <w:p/>
+    <w:p>
+      <w:r>
+        <w:t>Salva modificações atuais para seguir com uma outra abordagem de solução e não perde o código.</w:t>
+      </w:r>
+    </w:p>
+    <w:p>
+      <w:proofErr w:type="spellStart"/>
+      <w:r>
+        <w:t>Git</w:t>
+      </w:r>
+      <w:proofErr w:type="spellEnd"/>
+      <w:r>
+        <w:t xml:space="preserve"> </w:t>
+      </w:r>
+      <w:proofErr w:type="spellStart"/>
+      <w:r>
+        <w:t>stash</w:t>
+      </w:r>
+      <w:proofErr w:type="spellEnd"/>
+    </w:p>
+    <w:p/>
+    <w:p>
+      <w:r>
+        <w:t xml:space="preserve">Listando código que foi excluído com </w:t>
+      </w:r>
+      <w:proofErr w:type="spellStart"/>
+      <w:r>
+        <w:t>stash</w:t>
+      </w:r>
+      <w:proofErr w:type="spellEnd"/>
+    </w:p>
+    <w:p>
+      <w:proofErr w:type="spellStart"/>
+      <w:r>
+        <w:t>Git</w:t>
+      </w:r>
+      <w:proofErr w:type="spellEnd"/>
+      <w:r>
+        <w:t xml:space="preserve"> </w:t>
+      </w:r>
+      <w:proofErr w:type="spellStart"/>
+      <w:r>
+        <w:t>stash</w:t>
+      </w:r>
+      <w:proofErr w:type="spellEnd"/>
+      <w:r>
+        <w:t xml:space="preserve"> </w:t>
+      </w:r>
+      <w:proofErr w:type="spellStart"/>
+      <w:r>
+        <w:t>list</w:t>
+      </w:r>
+      <w:proofErr w:type="spellEnd"/>
+    </w:p>
+    <w:p/>
+    <w:p>
+      <w:r>
+        <w:t xml:space="preserve">Recuperando o código com </w:t>
+      </w:r>
+      <w:proofErr w:type="spellStart"/>
+      <w:r>
+        <w:t>stash</w:t>
+      </w:r>
+      <w:proofErr w:type="spellEnd"/>
+    </w:p>
+    <w:p>
+      <w:proofErr w:type="spellStart"/>
+      <w:r>
+        <w:t>Git</w:t>
+      </w:r>
+      <w:proofErr w:type="spellEnd"/>
+      <w:r>
+        <w:t xml:space="preserve"> </w:t>
+      </w:r>
+      <w:proofErr w:type="spellStart"/>
+      <w:r>
+        <w:t>stash</w:t>
+      </w:r>
+      <w:proofErr w:type="spellEnd"/>
+      <w:r>
+        <w:t xml:space="preserve"> </w:t>
+      </w:r>
+      <w:proofErr w:type="spellStart"/>
+      <w:r>
+        <w:t>appl</w:t>
+      </w:r>
+      <w:r>
+        <w:t>y</w:t>
+      </w:r>
+      <w:proofErr w:type="spellEnd"/>
+      <w:r>
+        <w:t xml:space="preserve"> “</w:t>
+      </w:r>
+      <w:proofErr w:type="spellStart"/>
+      <w:r>
+        <w:t>numero</w:t>
+      </w:r>
+      <w:proofErr w:type="spellEnd"/>
+      <w:r>
+        <w:t xml:space="preserve"> da </w:t>
+      </w:r>
+      <w:proofErr w:type="spellStart"/>
+      <w:r>
+        <w:t>stash</w:t>
+      </w:r>
+      <w:proofErr w:type="spellEnd"/>
+      <w:r>
+        <w:t>”</w:t>
+      </w:r>
+    </w:p>
+    <w:p/>
+    <w:p>
+      <w:r>
+        <w:lastRenderedPageBreak/>
+        <w:t xml:space="preserve">Verificar </w:t>
+      </w:r>
+      <w:proofErr w:type="gramStart"/>
+      <w:r>
+        <w:t>as alteração</w:t>
+      </w:r>
+      <w:proofErr w:type="gramEnd"/>
+      <w:r>
+        <w:t xml:space="preserve"> da </w:t>
+      </w:r>
+      <w:proofErr w:type="spellStart"/>
+      <w:r>
+        <w:t>stash</w:t>
+      </w:r>
+      <w:proofErr w:type="spellEnd"/>
+    </w:p>
+    <w:p>
+      <w:proofErr w:type="spellStart"/>
+      <w:r>
+        <w:t>Git</w:t>
+      </w:r>
+      <w:proofErr w:type="spellEnd"/>
+      <w:r>
+        <w:t xml:space="preserve"> </w:t>
+      </w:r>
+      <w:proofErr w:type="spellStart"/>
+      <w:r>
+        <w:t>stash</w:t>
+      </w:r>
+      <w:proofErr w:type="spellEnd"/>
+      <w:r>
+        <w:t xml:space="preserve"> show -p “</w:t>
+      </w:r>
+      <w:proofErr w:type="spellStart"/>
+      <w:r>
+        <w:t>numero</w:t>
+      </w:r>
+      <w:proofErr w:type="spellEnd"/>
+      <w:r>
+        <w:t xml:space="preserve"> da </w:t>
+      </w:r>
+      <w:proofErr w:type="spellStart"/>
+      <w:r>
+        <w:t>stash</w:t>
+      </w:r>
+      <w:proofErr w:type="spellEnd"/>
+      <w:r>
+        <w:t>”</w:t>
+      </w:r>
+    </w:p>
+    <w:p/>
+    <w:p>
+      <w:r>
+        <w:t xml:space="preserve">Removendo todas </w:t>
+      </w:r>
+      <w:proofErr w:type="spellStart"/>
+      <w:r>
+        <w:t>stashs</w:t>
+      </w:r>
+      <w:proofErr w:type="spellEnd"/>
+    </w:p>
+    <w:p>
+      <w:proofErr w:type="spellStart"/>
+      <w:r>
+        <w:t>Git</w:t>
+      </w:r>
+      <w:proofErr w:type="spellEnd"/>
+      <w:r>
+        <w:t xml:space="preserve"> </w:t>
+      </w:r>
+      <w:proofErr w:type="spellStart"/>
+      <w:r>
+        <w:t>stash</w:t>
+      </w:r>
+      <w:proofErr w:type="spellEnd"/>
+      <w:r>
+        <w:t xml:space="preserve"> </w:t>
+      </w:r>
+      <w:proofErr w:type="spellStart"/>
+      <w:r>
+        <w:t>clear</w:t>
+      </w:r>
+      <w:proofErr w:type="spellEnd"/>
+    </w:p>
+    <w:p/>
+    <w:p>
+      <w:r>
+        <w:t xml:space="preserve">Removendo </w:t>
+      </w:r>
+      <w:proofErr w:type="spellStart"/>
+      <w:r>
+        <w:t>stash</w:t>
+      </w:r>
+      <w:proofErr w:type="spellEnd"/>
+      <w:r>
+        <w:t xml:space="preserve"> selecionada</w:t>
+      </w:r>
+    </w:p>
+    <w:p>
+      <w:proofErr w:type="spellStart"/>
+      <w:r>
+        <w:t>Git</w:t>
+      </w:r>
+      <w:proofErr w:type="spellEnd"/>
+      <w:r>
+        <w:t xml:space="preserve"> </w:t>
+      </w:r>
+      <w:proofErr w:type="spellStart"/>
+      <w:r>
+        <w:t>stash</w:t>
+      </w:r>
+      <w:proofErr w:type="spellEnd"/>
+      <w:r>
+        <w:t xml:space="preserve"> </w:t>
+      </w:r>
+      <w:proofErr w:type="spellStart"/>
+      <w:r>
+        <w:t>drop</w:t>
+      </w:r>
+      <w:proofErr w:type="spellEnd"/>
+      <w:r>
+        <w:t xml:space="preserve"> “nome da </w:t>
+      </w:r>
+      <w:proofErr w:type="spellStart"/>
+      <w:r>
+        <w:t>stash</w:t>
+      </w:r>
+      <w:proofErr w:type="spellEnd"/>
+      <w:r>
+        <w:t>”</w:t>
+      </w:r>
+    </w:p>
+    <w:p/>
+    <w:p/>
+    <w:p>
+      <w:proofErr w:type="spellStart"/>
+      <w:r>
+        <w:t>Utitlizando</w:t>
+      </w:r>
+      <w:proofErr w:type="spellEnd"/>
+      <w:r>
+        <w:t xml:space="preserve"> </w:t>
+      </w:r>
+      <w:proofErr w:type="spellStart"/>
+      <w:r>
+        <w:t>Tags</w:t>
+      </w:r>
+      <w:proofErr w:type="spellEnd"/>
+    </w:p>
+    <w:p>
+      <w:r>
+        <w:t xml:space="preserve">Criar </w:t>
+      </w:r>
+      <w:proofErr w:type="spellStart"/>
+      <w:r>
+        <w:t>tag</w:t>
+      </w:r>
+      <w:proofErr w:type="spellEnd"/>
+    </w:p>
+    <w:p>
+      <w:proofErr w:type="spellStart"/>
+      <w:r>
+        <w:t>Git</w:t>
+      </w:r>
+      <w:proofErr w:type="spellEnd"/>
+      <w:r>
+        <w:t xml:space="preserve"> </w:t>
+      </w:r>
+      <w:proofErr w:type="spellStart"/>
+      <w:r>
+        <w:t>tag</w:t>
+      </w:r>
+      <w:proofErr w:type="spellEnd"/>
+      <w:r>
+        <w:t xml:space="preserve"> -a “nome da </w:t>
+      </w:r>
+      <w:proofErr w:type="spellStart"/>
+      <w:r>
+        <w:t>tag</w:t>
+      </w:r>
+      <w:proofErr w:type="spellEnd"/>
+      <w:r>
+        <w:t xml:space="preserve">” -m “msg da </w:t>
+      </w:r>
+      <w:proofErr w:type="spellStart"/>
+      <w:r>
+        <w:t>tag</w:t>
+      </w:r>
+      <w:proofErr w:type="spellEnd"/>
+      <w:r>
+        <w:t>”</w:t>
+      </w:r>
+    </w:p>
+    <w:p/>
+    <w:p>
+      <w:r>
+        <w:t xml:space="preserve">A </w:t>
+      </w:r>
+      <w:proofErr w:type="spellStart"/>
+      <w:r>
+        <w:t>tag</w:t>
+      </w:r>
+      <w:proofErr w:type="spellEnd"/>
+      <w:r>
+        <w:t xml:space="preserve"> e diferente do </w:t>
+      </w:r>
+      <w:proofErr w:type="spellStart"/>
+      <w:r>
+        <w:t>stash</w:t>
+      </w:r>
+      <w:proofErr w:type="spellEnd"/>
+      <w:r>
+        <w:t xml:space="preserve">, serve como um checkpoint de um </w:t>
+      </w:r>
+      <w:proofErr w:type="spellStart"/>
+      <w:r>
+        <w:t>branch</w:t>
+      </w:r>
+      <w:proofErr w:type="spellEnd"/>
+      <w:r>
+        <w:t>. E utilizada para demarcar estágios do desenvolvimento de algum recurso.</w:t>
+      </w:r>
+    </w:p>
+    <w:p>
+      <w:proofErr w:type="spellStart"/>
+      <w:r>
+        <w:t>Listasr</w:t>
+      </w:r>
+      <w:proofErr w:type="spellEnd"/>
+      <w:r>
+        <w:t xml:space="preserve"> </w:t>
+      </w:r>
+      <w:proofErr w:type="spellStart"/>
+      <w:r>
+        <w:t>Tags</w:t>
+      </w:r>
+      <w:proofErr w:type="spellEnd"/>
+      <w:r>
+        <w:t xml:space="preserve"> criada</w:t>
+      </w:r>
+    </w:p>
+    <w:p>
+      <w:proofErr w:type="spellStart"/>
+      <w:r>
+        <w:t>Git</w:t>
+      </w:r>
+      <w:proofErr w:type="spellEnd"/>
+      <w:r>
+        <w:t xml:space="preserve"> </w:t>
+      </w:r>
+      <w:proofErr w:type="spellStart"/>
+      <w:r>
+        <w:t>tag</w:t>
+      </w:r>
+      <w:proofErr w:type="spellEnd"/>
+    </w:p>
+    <w:p/>
+    <w:p>
+      <w:r>
+        <w:t xml:space="preserve">Verificar a </w:t>
+      </w:r>
+      <w:proofErr w:type="spellStart"/>
+      <w:r>
+        <w:t>tag</w:t>
+      </w:r>
+      <w:proofErr w:type="spellEnd"/>
+      <w:r>
+        <w:t xml:space="preserve"> </w:t>
+      </w:r>
+    </w:p>
+    <w:p>
+      <w:proofErr w:type="spellStart"/>
+      <w:r>
+        <w:t>Git</w:t>
+      </w:r>
+      <w:proofErr w:type="spellEnd"/>
+      <w:r>
+        <w:t xml:space="preserve"> show “nome da </w:t>
+      </w:r>
+      <w:proofErr w:type="spellStart"/>
+      <w:r>
+        <w:t>tag</w:t>
+      </w:r>
+      <w:proofErr w:type="spellEnd"/>
+      <w:r>
+        <w:t>”</w:t>
+      </w:r>
+    </w:p>
+    <w:p>
+      <w:r>
+        <w:t xml:space="preserve">Trocar de </w:t>
+      </w:r>
+      <w:proofErr w:type="spellStart"/>
+      <w:r>
+        <w:t>tag</w:t>
+      </w:r>
+      <w:proofErr w:type="spellEnd"/>
+    </w:p>
+    <w:p>
+      <w:proofErr w:type="spellStart"/>
+      <w:r>
+        <w:t>Git</w:t>
+      </w:r>
+      <w:proofErr w:type="spellEnd"/>
+      <w:r>
+        <w:t xml:space="preserve"> checkout “nome da </w:t>
+      </w:r>
+      <w:proofErr w:type="spellStart"/>
+      <w:r>
+        <w:t>tag</w:t>
+      </w:r>
+      <w:proofErr w:type="spellEnd"/>
+      <w:r>
+        <w:t>”</w:t>
+      </w:r>
     </w:p>
     <w:p>
       <w:pPr>
@@ -559,24 +1280,22 @@
           <w:u w:val="single"/>
         </w:rPr>
       </w:pPr>
-    </w:p>
-    <w:p>
-      <w:proofErr w:type="spellStart"/>
-      <w:r>
-        <w:t>Git</w:t>
-      </w:r>
-      <w:proofErr w:type="spellEnd"/>
-      <w:r>
-        <w:t xml:space="preserve"> </w:t>
+      <w:r>
+        <w:t xml:space="preserve">Desta maneira podemos retroceder ou </w:t>
+      </w:r>
+      <w:proofErr w:type="spellStart"/>
+      <w:r>
+        <w:t>avanacar</w:t>
+      </w:r>
+      <w:proofErr w:type="spellEnd"/>
+      <w:r>
+        <w:t xml:space="preserve"> em checkpoint de uma </w:t>
       </w:r>
       <w:proofErr w:type="spellStart"/>
       <w:r>
         <w:t>branch</w:t>
       </w:r>
       <w:proofErr w:type="spellEnd"/>
-      <w:r>
-        <w:t xml:space="preserve"> -m master</w:t>
-      </w:r>
     </w:p>
     <w:p>
       <w:pPr>
@@ -585,6 +1304,101 @@
         </w:rPr>
       </w:pPr>
     </w:p>
+    <w:p>
+      <w:r>
+        <w:t xml:space="preserve">Compartilhas a </w:t>
+      </w:r>
+      <w:proofErr w:type="spellStart"/>
+      <w:r>
+        <w:t>Tags</w:t>
+      </w:r>
+      <w:proofErr w:type="spellEnd"/>
+    </w:p>
+    <w:p>
+      <w:proofErr w:type="spellStart"/>
+      <w:r>
+        <w:t>Git</w:t>
+      </w:r>
+      <w:proofErr w:type="spellEnd"/>
+      <w:r>
+        <w:t xml:space="preserve"> </w:t>
+      </w:r>
+      <w:proofErr w:type="spellStart"/>
+      <w:r>
+        <w:t>push</w:t>
+      </w:r>
+      <w:proofErr w:type="spellEnd"/>
+      <w:r>
+        <w:t xml:space="preserve"> </w:t>
+      </w:r>
+      <w:proofErr w:type="spellStart"/>
+      <w:r>
+        <w:t>origin</w:t>
+      </w:r>
+      <w:proofErr w:type="spellEnd"/>
+      <w:r>
+        <w:t xml:space="preserve"> –</w:t>
+      </w:r>
+      <w:proofErr w:type="spellStart"/>
+      <w:r>
+        <w:t>tags</w:t>
+      </w:r>
+      <w:proofErr w:type="spellEnd"/>
+      <w:r>
+        <w:t xml:space="preserve"> </w:t>
+      </w:r>
+    </w:p>
+    <w:p/>
+    <w:p>
+      <w:r>
+        <w:t xml:space="preserve">Compartilhando uma </w:t>
+      </w:r>
+      <w:proofErr w:type="spellStart"/>
+      <w:r>
+        <w:t>tag</w:t>
+      </w:r>
+      <w:proofErr w:type="spellEnd"/>
+      <w:r>
+        <w:t xml:space="preserve"> em especifico</w:t>
+      </w:r>
+    </w:p>
+    <w:p>
+      <w:proofErr w:type="spellStart"/>
+      <w:r>
+        <w:t>Git</w:t>
+      </w:r>
+      <w:proofErr w:type="spellEnd"/>
+      <w:r>
+        <w:t xml:space="preserve"> </w:t>
+      </w:r>
+      <w:proofErr w:type="spellStart"/>
+      <w:r>
+        <w:t>push</w:t>
+      </w:r>
+      <w:proofErr w:type="spellEnd"/>
+      <w:r>
+        <w:t xml:space="preserve"> </w:t>
+      </w:r>
+      <w:proofErr w:type="spellStart"/>
+      <w:r>
+        <w:t>origin</w:t>
+      </w:r>
+      <w:proofErr w:type="spellEnd"/>
+      <w:r>
+        <w:t xml:space="preserve"> “nome da </w:t>
+      </w:r>
+      <w:proofErr w:type="spellStart"/>
+      <w:r>
+        <w:t>tag</w:t>
+      </w:r>
+      <w:proofErr w:type="spellEnd"/>
+      <w:r>
+        <w:t>”</w:t>
+      </w:r>
+    </w:p>
+    <w:p/>
+    <w:p/>
+    <w:p/>
     <w:sectPr>
       <w:pgSz w:w="11906" w:h="16838"/>
       <w:pgMar w:top="1417" w:right="1701" w:bottom="1417" w:left="1701" w:header="708" w:footer="708" w:gutter="0"/>

</xml_diff>